<commit_message>
Fix image in the document of Gcc optimize
</commit_message>
<xml_diff>
--- a/S32K3/NXP GCC优化问题的总结.docx
+++ b/S32K3/NXP GCC优化问题的总结.docx
@@ -332,35 +332,7 @@
         <w:rPr>
           <w:rFonts w:hint="eastAsia"/>
         </w:rPr>
-        <w:t>rm-none-</w:t>
-      </w:r>
-      <w:proofErr w:type="spellStart"/>
-      <w:r>
-        <w:rPr>
-          <w:rFonts w:hint="eastAsia"/>
-        </w:rPr>
-        <w:t>eabi</w:t>
-      </w:r>
-      <w:proofErr w:type="spellEnd"/>
-      <w:r>
-        <w:rPr>
-          <w:rFonts w:hint="eastAsia"/>
-        </w:rPr>
-        <w:t>-</w:t>
-      </w:r>
-      <w:proofErr w:type="spellStart"/>
-      <w:r>
-        <w:rPr>
-          <w:rFonts w:hint="eastAsia"/>
-        </w:rPr>
-        <w:t>gcc</w:t>
-      </w:r>
-      <w:proofErr w:type="spellEnd"/>
-      <w:r>
-        <w:rPr>
-          <w:rFonts w:hint="eastAsia"/>
-        </w:rPr>
-        <w:t>的原始版本是不支持使用#pragma指令来指定一个区块的默认段的设置。但是MCAL的代码大部分的函数和变量的定义需要使用#pragma GCC section来设置</w:t>
+        <w:t>rm-none-eabi-gcc的原始版本是不支持使用#pragma指令来指定一个区块的默认段的设置。但是MCAL的代码大部分的函数和变量的定义需要使用#pragma GCC section来设置</w:t>
       </w:r>
       <w:r>
         <w:rPr>
@@ -368,67 +340,23 @@
         </w:rPr>
         <w:t>段名。NXP给出的方法是修改GCC的源代码，重新编译后发布，具体修改的内容可以参考NXP GCC安装目录中</w:t>
       </w:r>
-      <w:proofErr w:type="spellStart"/>
       <w:r>
         <w:rPr>
           <w:rFonts w:hint="eastAsia"/>
         </w:rPr>
         <w:t>patches_applied</w:t>
       </w:r>
-      <w:proofErr w:type="spellEnd"/>
-      <w:r>
-        <w:rPr>
-          <w:rFonts w:hint="eastAsia"/>
-        </w:rPr>
-        <w:t>中的patch文件。现在的修改代码有问题，导致现在NXP GCC的优化功能有问题。NXP GCC v10.2中-</w:t>
-      </w:r>
-      <w:proofErr w:type="spellStart"/>
-      <w:r>
-        <w:rPr>
-          <w:rFonts w:hint="eastAsia"/>
-        </w:rPr>
-        <w:t>f</w:t>
-      </w:r>
-      <w:r>
-        <w:rPr>
-          <w:rFonts w:hint="eastAsia"/>
-        </w:rPr>
-        <w:t>function</w:t>
-      </w:r>
-      <w:proofErr w:type="spellEnd"/>
-      <w:r>
-        <w:rPr>
-          <w:rFonts w:hint="eastAsia"/>
-        </w:rPr>
-        <w:t>-sections功能无法使用，NXP GCC v11.4中-</w:t>
-      </w:r>
-      <w:proofErr w:type="spellStart"/>
-      <w:r>
-        <w:rPr>
-          <w:rFonts w:hint="eastAsia"/>
-        </w:rPr>
-        <w:t>ffunctino</w:t>
-      </w:r>
-      <w:proofErr w:type="spellEnd"/>
-      <w:r>
-        <w:rPr>
-          <w:rFonts w:hint="eastAsia"/>
-        </w:rPr>
-        <w:t>-sections功能可以使用了，但是-</w:t>
-      </w:r>
-      <w:proofErr w:type="spellStart"/>
-      <w:r>
-        <w:rPr>
-          <w:rFonts w:hint="eastAsia"/>
-        </w:rPr>
-        <w:t>flto</w:t>
-      </w:r>
-      <w:proofErr w:type="spellEnd"/>
-      <w:r>
-        <w:rPr>
-          <w:rFonts w:hint="eastAsia"/>
-        </w:rPr>
-        <w:t>功能无法使用。</w:t>
+      <w:r>
+        <w:rPr>
+          <w:rFonts w:hint="eastAsia"/>
+        </w:rPr>
+        <w:t>中的patch文件。现在的修改代码有问题，导致现在NXP GCC的优化功能有问题。NXP GCC v10.2中-f</w:t>
+      </w:r>
+      <w:r>
+        <w:rPr>
+          <w:rFonts w:hint="eastAsia"/>
+        </w:rPr>
+        <w:t>function-sections功能无法使用，NXP GCC v11.4中-ffunctino-sections功能可以使用了，但是-flto功能无法使用。</w:t>
       </w:r>
     </w:p>
     <w:p>
@@ -442,10 +370,10 @@
           <w:noProof/>
         </w:rPr>
         <w:drawing>
-          <wp:inline distT="0" distB="0" distL="0" distR="0" wp14:anchorId="04A05A54" wp14:editId="5F08BB96">
-            <wp:extent cx="4655702" cy="3155183"/>
-            <wp:effectExtent l="0" t="0" r="0" b="7620"/>
-            <wp:docPr id="12" name="图片 12"/>
+          <wp:inline distT="0" distB="0" distL="0" distR="0" wp14:anchorId="09E39225" wp14:editId="011FF220">
+            <wp:extent cx="4803112" cy="3164709"/>
+            <wp:effectExtent l="0" t="0" r="0" b="0"/>
+            <wp:docPr id="2" name="图片 2"/>
             <wp:cNvGraphicFramePr>
               <a:graphicFrameLocks xmlns:a="http://schemas.openxmlformats.org/drawingml/2006/main" noChangeAspect="1"/>
             </wp:cNvGraphicFramePr>
@@ -456,20 +384,27 @@
                     <pic:cNvPr id="1" name=""/>
                     <pic:cNvPicPr/>
                   </pic:nvPicPr>
-                  <pic:blipFill>
+                  <pic:blipFill rotWithShape="1">
                     <a:blip r:embed="rId9"/>
-                    <a:stretch>
-                      <a:fillRect/>
-                    </a:stretch>
+                    <a:srcRect l="381" t="1852" r="8538" b="8400"/>
+                    <a:stretch/>
                   </pic:blipFill>
-                  <pic:spPr>
+                  <pic:spPr bwMode="auto">
                     <a:xfrm>
                       <a:off x="0" y="0"/>
-                      <a:ext cx="4669229" cy="3164350"/>
+                      <a:ext cx="4803894" cy="3165224"/>
                     </a:xfrm>
                     <a:prstGeom prst="rect">
                       <a:avLst/>
                     </a:prstGeom>
+                    <a:ln>
+                      <a:noFill/>
+                    </a:ln>
+                    <a:extLst>
+                      <a:ext uri="{53640926-AAD7-44D8-BBD7-CCE9431645EC}">
+                        <a14:shadowObscured xmlns:a14="http://schemas.microsoft.com/office/drawing/2010/main"/>
+                      </a:ext>
+                    </a:extLst>
                   </pic:spPr>
                 </pic:pic>
               </a:graphicData>
@@ -488,35 +423,7 @@
         <w:rPr>
           <w:rFonts w:hint="eastAsia"/>
         </w:rPr>
-        <w:t>ARM官方出的Toolchain arm-none-</w:t>
-      </w:r>
-      <w:proofErr w:type="spellStart"/>
-      <w:r>
-        <w:rPr>
-          <w:rFonts w:hint="eastAsia"/>
-        </w:rPr>
-        <w:t>eabi</w:t>
-      </w:r>
-      <w:proofErr w:type="spellEnd"/>
-      <w:r>
-        <w:rPr>
-          <w:rFonts w:hint="eastAsia"/>
-        </w:rPr>
-        <w:t>-</w:t>
-      </w:r>
-      <w:proofErr w:type="spellStart"/>
-      <w:r>
-        <w:rPr>
-          <w:rFonts w:hint="eastAsia"/>
-        </w:rPr>
-        <w:t>gcc</w:t>
-      </w:r>
-      <w:proofErr w:type="spellEnd"/>
-      <w:r>
-        <w:rPr>
-          <w:rFonts w:hint="eastAsia"/>
-        </w:rPr>
-        <w:t xml:space="preserve"> 已经发布到v14.2了，但是由于不支持</w:t>
+        <w:t>ARM官方出的Toolchain arm-none-eabi-gcc 已经发布到v14.2了，但是由于不支持</w:t>
       </w:r>
       <w:r>
         <w:rPr>
@@ -569,63 +476,7 @@
         <w:rPr>
           <w:rFonts w:hint="eastAsia"/>
         </w:rPr>
-        <w:t xml:space="preserve"> ），用于让标准版本的arm-none-</w:t>
-      </w:r>
-      <w:proofErr w:type="spellStart"/>
-      <w:r>
-        <w:rPr>
-          <w:rFonts w:hint="eastAsia"/>
-        </w:rPr>
-        <w:t>eabi</w:t>
-      </w:r>
-      <w:proofErr w:type="spellEnd"/>
-      <w:r>
-        <w:rPr>
-          <w:rFonts w:hint="eastAsia"/>
-        </w:rPr>
-        <w:t>-</w:t>
-      </w:r>
-      <w:proofErr w:type="spellStart"/>
-      <w:r>
-        <w:rPr>
-          <w:rFonts w:hint="eastAsia"/>
-        </w:rPr>
-        <w:t>gcc</w:t>
-      </w:r>
-      <w:proofErr w:type="spellEnd"/>
-      <w:r>
-        <w:rPr>
-          <w:rFonts w:hint="eastAsia"/>
-        </w:rPr>
-        <w:t>支持#pragma GCC section的语法。测试以后优化选项-</w:t>
-      </w:r>
-      <w:proofErr w:type="spellStart"/>
-      <w:r>
-        <w:rPr>
-          <w:rFonts w:hint="eastAsia"/>
-        </w:rPr>
-        <w:t>ffunction</w:t>
-      </w:r>
-      <w:proofErr w:type="spellEnd"/>
-      <w:r>
-        <w:rPr>
-          <w:rFonts w:hint="eastAsia"/>
-        </w:rPr>
-        <w:t>-sections和 -</w:t>
-      </w:r>
-      <w:proofErr w:type="spellStart"/>
-      <w:r>
-        <w:rPr>
-          <w:rFonts w:hint="eastAsia"/>
-        </w:rPr>
-        <w:t>flto</w:t>
-      </w:r>
-      <w:proofErr w:type="spellEnd"/>
-      <w:r>
-        <w:rPr>
-          <w:rFonts w:hint="eastAsia"/>
-        </w:rPr>
-        <w:t>均可正常使用。但是因为没有找到在Windows下编译插件的方法，现在这个插件只能运行在Linux环境下。下文将介绍如何在Windows系统中的WSL里安装并使用这个插件，让现有的S32K3的程序达到最大的优化。</w:t>
+        <w:t xml:space="preserve"> ），用于让标准版本的arm-none-eabi-gcc支持#pragma GCC section的语法。测试以后优化选项-ffunction-sections和 -flto均可正常使用。但是因为没有找到在Windows下编译插件的方法，现在这个插件只能运行在Linux环境下。下文将介绍如何在Windows系统中的WSL里安装并使用这个插件，让现有的S32K3的程序达到最大的优化。</w:t>
       </w:r>
     </w:p>
     <w:p>
@@ -785,35 +636,7 @@
           <w:rFonts w:hint="eastAsia"/>
         </w:rPr>
         <w:lastRenderedPageBreak/>
-        <w:t>启动Linux以后安装arm-none-</w:t>
-      </w:r>
-      <w:proofErr w:type="spellStart"/>
-      <w:r>
-        <w:rPr>
-          <w:rFonts w:hint="eastAsia"/>
-        </w:rPr>
-        <w:t>eabi</w:t>
-      </w:r>
-      <w:proofErr w:type="spellEnd"/>
-      <w:r>
-        <w:rPr>
-          <w:rFonts w:hint="eastAsia"/>
-        </w:rPr>
-        <w:t>-</w:t>
-      </w:r>
-      <w:proofErr w:type="spellStart"/>
-      <w:r>
-        <w:rPr>
-          <w:rFonts w:hint="eastAsia"/>
-        </w:rPr>
-        <w:t>gcc</w:t>
-      </w:r>
-      <w:proofErr w:type="spellEnd"/>
-      <w:r>
-        <w:rPr>
-          <w:rFonts w:hint="eastAsia"/>
-        </w:rPr>
-        <w:t>。</w:t>
+        <w:t>启动Linux以后安装arm-none-eabi-gcc。</w:t>
       </w:r>
     </w:p>
     <w:p>
@@ -826,77 +649,7 @@
         <w:rPr>
           <w:rFonts w:hint="eastAsia"/>
         </w:rPr>
-        <w:t>在ubuntu系统的命令行中运行</w:t>
-      </w:r>
-      <w:proofErr w:type="spellStart"/>
-      <w:r>
-        <w:rPr>
-          <w:rFonts w:hint="eastAsia"/>
-        </w:rPr>
-        <w:t>sudo</w:t>
-      </w:r>
-      <w:proofErr w:type="spellEnd"/>
-      <w:r>
-        <w:rPr>
-          <w:rFonts w:hint="eastAsia"/>
-        </w:rPr>
-        <w:t xml:space="preserve"> apt update进行目录的更新。更新结束以后，运行</w:t>
-      </w:r>
-      <w:proofErr w:type="spellStart"/>
-      <w:r>
-        <w:rPr>
-          <w:rFonts w:hint="eastAsia"/>
-        </w:rPr>
-        <w:t>sudo</w:t>
-      </w:r>
-      <w:proofErr w:type="spellEnd"/>
-      <w:r>
-        <w:rPr>
-          <w:rFonts w:hint="eastAsia"/>
-        </w:rPr>
-        <w:t xml:space="preserve"> apt install </w:t>
-      </w:r>
-      <w:proofErr w:type="spellStart"/>
-      <w:r>
-        <w:rPr>
-          <w:rFonts w:hint="eastAsia"/>
-        </w:rPr>
-        <w:t>gcc</w:t>
-      </w:r>
-      <w:proofErr w:type="spellEnd"/>
-      <w:r>
-        <w:rPr>
-          <w:rFonts w:hint="eastAsia"/>
-        </w:rPr>
-        <w:t>-arm-none-</w:t>
-      </w:r>
-      <w:proofErr w:type="spellStart"/>
-      <w:r>
-        <w:rPr>
-          <w:rFonts w:hint="eastAsia"/>
-        </w:rPr>
-        <w:t>eabi</w:t>
-      </w:r>
-      <w:proofErr w:type="spellEnd"/>
-      <w:r>
-        <w:rPr>
-          <w:rFonts w:hint="eastAsia"/>
-        </w:rPr>
-        <w:t>来安装原始版本的</w:t>
-      </w:r>
-      <w:proofErr w:type="spellStart"/>
-      <w:r>
-        <w:rPr>
-          <w:rFonts w:hint="eastAsia"/>
-        </w:rPr>
-        <w:t>gcc</w:t>
-      </w:r>
-      <w:proofErr w:type="spellEnd"/>
-      <w:r>
-        <w:rPr>
-          <w:rFonts w:hint="eastAsia"/>
-        </w:rPr>
-        <w:t>，随Ubuntu 24.04.1发布的是v13.2。</w:t>
+        <w:t>在ubuntu系统的命令行中运行sudo apt update进行目录的更新。更新结束以后，运行sudo apt install gcc-arm-none-eabi来安装原始版本的gcc，随Ubuntu 24.04.1发布的是v13.2。</w:t>
       </w:r>
     </w:p>
     <w:p>
@@ -914,35 +667,7 @@
         <w:rPr>
           <w:rFonts w:hint="eastAsia"/>
         </w:rPr>
-        <w:t>将插件文件复制到arm-none-</w:t>
-      </w:r>
-      <w:proofErr w:type="spellStart"/>
-      <w:r>
-        <w:rPr>
-          <w:rFonts w:hint="eastAsia"/>
-        </w:rPr>
-        <w:t>eabi</w:t>
-      </w:r>
-      <w:proofErr w:type="spellEnd"/>
-      <w:r>
-        <w:rPr>
-          <w:rFonts w:hint="eastAsia"/>
-        </w:rPr>
-        <w:t>-</w:t>
-      </w:r>
-      <w:proofErr w:type="spellStart"/>
-      <w:r>
-        <w:rPr>
-          <w:rFonts w:hint="eastAsia"/>
-        </w:rPr>
-        <w:t>gcc</w:t>
-      </w:r>
-      <w:proofErr w:type="spellEnd"/>
-      <w:r>
-        <w:rPr>
-          <w:rFonts w:hint="eastAsia"/>
-        </w:rPr>
-        <w:t>的插件目录下</w:t>
+        <w:t>将插件文件复制到arm-none-eabi-gcc的插件目录下</w:t>
       </w:r>
     </w:p>
     <w:p>
@@ -979,21 +704,7 @@
         <w:rPr>
           <w:rFonts w:hint="eastAsia"/>
         </w:rPr>
-        <w:t>这2个文件，并在下载的目录中，按住shift</w:t>
-      </w:r>
-      <w:proofErr w:type="gramStart"/>
-      <w:r>
-        <w:rPr>
-          <w:rFonts w:hint="eastAsia"/>
-        </w:rPr>
-        <w:t>按键并右单击</w:t>
-      </w:r>
-      <w:proofErr w:type="gramEnd"/>
-      <w:r>
-        <w:rPr>
-          <w:rFonts w:hint="eastAsia"/>
-        </w:rPr>
-        <w:t xml:space="preserve">目录空白处，选择“在此处打开Linux shell”。然后在弹出的命令行中输入以下命令，cp </w:t>
+        <w:t xml:space="preserve">这2个文件，并在下载的目录中，按住shift按键并右单击目录空白处，选择“在此处打开Linux shell”。然后在弹出的命令行中输入以下命令，cp </w:t>
       </w:r>
       <w:r>
         <w:rPr>
@@ -1011,35 +722,7 @@
         <w:rPr>
           <w:rFonts w:hint="eastAsia"/>
         </w:rPr>
-        <w:t>`arm-none-</w:t>
-      </w:r>
-      <w:proofErr w:type="spellStart"/>
-      <w:r>
-        <w:rPr>
-          <w:rFonts w:hint="eastAsia"/>
-        </w:rPr>
-        <w:t>eabi</w:t>
-      </w:r>
-      <w:proofErr w:type="spellEnd"/>
-      <w:r>
-        <w:rPr>
-          <w:rFonts w:hint="eastAsia"/>
-        </w:rPr>
-        <w:t>-</w:t>
-      </w:r>
-      <w:proofErr w:type="spellStart"/>
-      <w:r>
-        <w:rPr>
-          <w:rFonts w:hint="eastAsia"/>
-        </w:rPr>
-        <w:t>gcc</w:t>
-      </w:r>
-      <w:proofErr w:type="spellEnd"/>
-      <w:r>
-        <w:rPr>
-          <w:rFonts w:hint="eastAsia"/>
-        </w:rPr>
-        <w:t xml:space="preserve"> -print-file-name=plugin`</w:t>
+        <w:t>`arm-none-eabi-gcc -print-file-name=plugin`</w:t>
       </w:r>
       <w:r>
         <w:rPr>
@@ -1060,21 +743,7 @@
         <w:rPr>
           <w:rFonts w:hint="eastAsia"/>
         </w:rPr>
-        <w:t>cp程序运行以后，插件就复制到</w:t>
-      </w:r>
-      <w:proofErr w:type="spellStart"/>
-      <w:r>
-        <w:rPr>
-          <w:rFonts w:hint="eastAsia"/>
-        </w:rPr>
-        <w:t>gcc</w:t>
-      </w:r>
-      <w:proofErr w:type="spellEnd"/>
-      <w:r>
-        <w:rPr>
-          <w:rFonts w:hint="eastAsia"/>
-        </w:rPr>
-        <w:t>的插件目录中了。</w:t>
+        <w:t>cp程序运行以后，插件就复制到gcc的插件目录中了。</w:t>
       </w:r>
     </w:p>
     <w:p>
@@ -1224,21 +893,7 @@
         <w:rPr>
           <w:rFonts w:hint="eastAsia"/>
         </w:rPr>
-        <w:t>保存以后，就可以使用GCC设置页面里的所有优化选项了。另外wsl_call.sh中35行会自动给编译器添加一个-</w:t>
-      </w:r>
-      <w:proofErr w:type="spellStart"/>
-      <w:r>
-        <w:rPr>
-          <w:rFonts w:hint="eastAsia"/>
-        </w:rPr>
-        <w:t>fplugin</w:t>
-      </w:r>
-      <w:proofErr w:type="spellEnd"/>
-      <w:r>
-        <w:rPr>
-          <w:rFonts w:hint="eastAsia"/>
-        </w:rPr>
-        <w:t>的选项，如果第3步里复制到GCC插件目录下的so文件改过名字了，则需要手动修改这一行后面跟随的插件名称，插件名称就是文件名去掉.so。</w:t>
+        <w:t>保存以后，就可以使用GCC设置页面里的所有优化选项了。另外wsl_call.sh中35行会自动给编译器添加一个-fplugin的选项，如果第3步里复制到GCC插件目录下的so文件改过名字了，则需要手动修改这一行后面跟随的插件名称，插件名称就是文件名去掉.so。</w:t>
       </w:r>
     </w:p>
     <w:p>

</xml_diff>